<commit_message>
Modification du CU de création de vinyle + Ajout du CU dans les ressources + MAJ de l'étude préalable + ajout d'une phrase précisant que c'est le client qui valide le vinyle
</commit_message>
<xml_diff>
--- a/Documents/etude_prealable_gravtunes.docx
+++ b/Documents/etude_prealable_gravtunes.docx
@@ -737,10 +737,7 @@
               <w:t xml:space="preserve"> </w:t>
             </w:r>
             <w:r>
-              <w:t>suppo</w:t>
-            </w:r>
-            <w:r>
-              <w:t>rt</w:t>
+              <w:t>support</w:t>
             </w:r>
             <w:r>
               <w:tab/>
@@ -886,10 +883,7 @@
       </w:r>
       <w:proofErr w:type="spellEnd"/>
       <w:r>
-        <w:t xml:space="preserve"> permettant de gérer ses fichiers audios et de les transformer en vinyle. Ce projet a été réalisé dans le cadre du projet tutoré du DUT Informatique. Il cont</w:t>
-      </w:r>
-      <w:r>
-        <w:t>ient toutes les informations concernant la présentation du projet, la liste des fonctionnalités du système et des diagrammes de conception aidant à comprendre le sujet.</w:t>
+        <w:t xml:space="preserve"> permettant de gérer ses fichiers audios et de les transformer en vinyle. Ce projet a été réalisé dans le cadre du projet tutoré du DUT Informatique. Il contient toutes les informations concernant la présentation du projet, la liste des fonctionnalités du système et des diagrammes de conception aidant à comprendre le sujet.</w:t>
       </w:r>
     </w:p>
     <w:p>
@@ -918,10 +912,7 @@
       </w:r>
       <w:proofErr w:type="spellEnd"/>
       <w:r>
-        <w:t xml:space="preserve"> est un service permettant de créer des vinyles à parti</w:t>
-      </w:r>
-      <w:r>
-        <w:t xml:space="preserve">r de fichiers </w:t>
+        <w:t xml:space="preserve"> est un service permettant de créer des vinyles à partir de fichiers </w:t>
       </w:r>
       <w:r>
         <w:rPr>
@@ -1729,14 +1720,12 @@
           <w:rFonts w:ascii="Verdana" w:hAnsi="Verdana"/>
         </w:rPr>
       </w:pPr>
-      <w:proofErr w:type="gramStart"/>
       <w:r>
         <w:rPr>
           <w:rFonts w:ascii="Verdana" w:hAnsi="Verdana"/>
         </w:rPr>
         <w:t>personnalisé</w:t>
       </w:r>
-      <w:proofErr w:type="gramEnd"/>
       <w:r>
         <w:rPr>
           <w:rFonts w:ascii="Verdana" w:hAnsi="Verdana"/>
@@ -1800,13 +1789,7 @@
         <w:rPr>
           <w:rFonts w:ascii="Verdana" w:hAnsi="Verdana"/>
         </w:rPr>
-        <w:t>L’obje</w:t>
-      </w:r>
-      <w:r>
-        <w:rPr>
-          <w:rFonts w:ascii="Verdana" w:hAnsi="Verdana"/>
-        </w:rPr>
-        <w:t>ctif</w:t>
+        <w:t>L’objectif</w:t>
       </w:r>
       <w:r>
         <w:rPr>
@@ -2150,15 +2133,7 @@
         <w:ind w:left="1080"/>
       </w:pPr>
       <w:r>
-        <w:t xml:space="preserve">« </w:t>
-      </w:r>
-      <w:proofErr w:type="gramStart"/>
-      <w:r>
-        <w:t>administration</w:t>
-      </w:r>
-      <w:proofErr w:type="gramEnd"/>
-      <w:r>
-        <w:t xml:space="preserve"> » et en exportant notre site web vers une application mobile.</w:t>
+        <w:t>« administration » et en exportant notre site web vers une application mobile.</w:t>
       </w:r>
     </w:p>
     <w:p>
@@ -2225,13 +2200,7 @@
         <w:rPr>
           <w:rFonts w:ascii="Verdana" w:hAnsi="Verdana"/>
         </w:rPr>
-        <w:t>id</w:t>
-      </w:r>
-      <w:r>
-        <w:rPr>
-          <w:rFonts w:ascii="Verdana" w:hAnsi="Verdana"/>
-        </w:rPr>
-        <w:t>ée</w:t>
+        <w:t>idée</w:t>
       </w:r>
       <w:r>
         <w:rPr>
@@ -2470,10 +2439,7 @@
         <w:ind w:left="1080"/>
       </w:pPr>
       <w:r>
-        <w:t xml:space="preserve">Ces fonctionnalités </w:t>
-      </w:r>
-      <w:r>
-        <w:t>peuvent être classées en quatre grandes parties.</w:t>
+        <w:t>Ces fonctionnalités peuvent être classées en quatre grandes parties.</w:t>
       </w:r>
     </w:p>
     <w:p>
@@ -2507,10 +2473,7 @@
       </w:r>
       <w:proofErr w:type="spellEnd"/>
       <w:r>
-        <w:t>. Elle contiendra un tableau de bord permettant de suivre les commandes des clients, gérer les fichiers stockés sur la plateforme, gérer les comptes clients et suivre les statistique</w:t>
-      </w:r>
-      <w:r>
-        <w:t>s globales.</w:t>
+        <w:t>. Elle contiendra un tableau de bord permettant de suivre les commandes des clients, gérer les fichiers stockés sur la plateforme, gérer les comptes clients et suivre les statistiques globales.</w:t>
       </w:r>
     </w:p>
     <w:p>
@@ -2713,14 +2676,12 @@
         <w:spacing w:line="232" w:lineRule="auto"/>
         <w:ind w:left="1080" w:right="1097"/>
       </w:pPr>
-      <w:proofErr w:type="gramStart"/>
       <w:r>
         <w:rPr>
           <w:rFonts w:ascii="Verdana" w:hAnsi="Verdana"/>
         </w:rPr>
         <w:t>adresse</w:t>
       </w:r>
-      <w:proofErr w:type="gramEnd"/>
       <w:r>
         <w:rPr>
           <w:rFonts w:ascii="Verdana" w:hAnsi="Verdana"/>
@@ -2894,13 +2855,7 @@
         <w:rPr>
           <w:sz w:val="24"/>
         </w:rPr>
-        <w:t xml:space="preserve">La plateforme </w:t>
-      </w:r>
-      <w:r>
-        <w:rPr>
-          <w:sz w:val="24"/>
-        </w:rPr>
-        <w:t>permet aux</w:t>
+        <w:t>La plateforme permet aux</w:t>
       </w:r>
     </w:p>
     <w:p>
@@ -2912,14 +2867,12 @@
           <w:rFonts w:ascii="Verdana" w:hAnsi="Verdana"/>
         </w:rPr>
       </w:pPr>
-      <w:proofErr w:type="gramStart"/>
       <w:r>
         <w:rPr>
           <w:rFonts w:ascii="Verdana" w:hAnsi="Verdana"/>
         </w:rPr>
         <w:t>utilisateurs</w:t>
       </w:r>
-      <w:proofErr w:type="gramEnd"/>
       <w:r>
         <w:rPr>
           <w:rFonts w:ascii="Verdana" w:hAnsi="Verdana"/>
@@ -3047,10 +3000,7 @@
         <w:t xml:space="preserve">» afin d’être </w:t>
       </w:r>
       <w:r>
-        <w:t>transformé en vinyle plus simplement. Chaque utilisateur possèdera un prof</w:t>
-      </w:r>
-      <w:r>
-        <w:t xml:space="preserve">il et il </w:t>
+        <w:t xml:space="preserve">transformé en vinyle plus simplement. Chaque utilisateur possèdera un profil et il </w:t>
       </w:r>
       <w:r>
         <w:rPr>
@@ -3098,13 +3048,8 @@
         <w:spacing w:line="347" w:lineRule="exact"/>
         <w:ind w:left="1080"/>
       </w:pPr>
-      <w:proofErr w:type="gramStart"/>
-      <w:r>
-        <w:t>personnalisé</w:t>
-      </w:r>
-      <w:proofErr w:type="gramEnd"/>
-      <w:r>
-        <w:t xml:space="preserve"> sera mis en place </w:t>
+      <w:r>
+        <w:t xml:space="preserve">personnalisé sera mis en place </w:t>
       </w:r>
       <w:r>
         <w:rPr>
@@ -3285,10 +3230,7 @@
         <w:t xml:space="preserve">d’autres </w:t>
       </w:r>
       <w:r>
-        <w:t xml:space="preserve">utilisateurs. Le système utilisera les fichiers importés des utilisateurs et vérifiera les durées des pistes audios et les contraintes des vinyles (minimum de piste, de durée...). Une fois créé, le vinyle pourra être </w:t>
-      </w:r>
-      <w:r>
-        <w:t>ajouté au panier, une fois le panier validé,</w:t>
+        <w:t>utilisateurs. Le système utilisera les fichiers importés des utilisateurs et vérifiera les durées des pistes audios et les contraintes des vinyles (minimum de piste, de durée...). Une fois créé, le vinyle pourra être ajouté au panier, une fois le panier validé,</w:t>
       </w:r>
       <w:r>
         <w:rPr>
@@ -3617,19 +3559,11 @@
           <w:rFonts w:ascii="Verdana" w:hAnsi="Verdana"/>
         </w:rPr>
       </w:pPr>
-      <w:proofErr w:type="gramStart"/>
-      <w:r>
-        <w:rPr>
-          <w:rFonts w:ascii="Verdana" w:hAnsi="Verdana"/>
-        </w:rPr>
-        <w:t>système</w:t>
-      </w:r>
-      <w:proofErr w:type="gramEnd"/>
-      <w:r>
-        <w:rPr>
-          <w:rFonts w:ascii="Verdana" w:hAnsi="Verdana"/>
-        </w:rPr>
-        <w:t xml:space="preserve"> à l’aide de diagrammes. Nous avons conscience que certaines</w:t>
+      <w:r>
+        <w:rPr>
+          <w:rFonts w:ascii="Verdana" w:hAnsi="Verdana"/>
+        </w:rPr>
+        <w:t>système à l’aide de diagrammes. Nous avons conscience que certaines</w:t>
       </w:r>
     </w:p>
     <w:p>
@@ -3638,25 +3572,11 @@
         <w:spacing w:before="47" w:line="264" w:lineRule="auto"/>
         <w:ind w:left="1080" w:right="1198"/>
       </w:pPr>
-      <w:proofErr w:type="gramStart"/>
-      <w:r>
-        <w:rPr>
-          <w:rFonts w:ascii="Verdana" w:hAnsi="Verdana"/>
-        </w:rPr>
-        <w:t>fonctionnalités</w:t>
-      </w:r>
-      <w:proofErr w:type="gramEnd"/>
-      <w:r>
-        <w:rPr>
-          <w:rFonts w:ascii="Verdana" w:hAnsi="Verdana"/>
-        </w:rPr>
-        <w:t xml:space="preserve"> (comme la modification d’informations personnelles, l’ajout au </w:t>
-      </w:r>
-      <w:r>
-        <w:rPr>
-          <w:rFonts w:ascii="Verdana" w:hAnsi="Verdana"/>
-        </w:rPr>
-        <w:t>panier…)</w:t>
+      <w:r>
+        <w:rPr>
+          <w:rFonts w:ascii="Verdana" w:hAnsi="Verdana"/>
+        </w:rPr>
+        <w:t>fonctionnalités (comme la modification d’informations personnelles, l’ajout au panier…)</w:t>
       </w:r>
       <w:r>
         <w:rPr>
@@ -4847,8 +4767,6 @@
           <w:sz w:val="20"/>
         </w:rPr>
       </w:pPr>
-      <w:bookmarkStart w:id="6" w:name="_GoBack"/>
-      <w:bookmarkEnd w:id="6"/>
     </w:p>
     <w:p>
       <w:pPr>
@@ -4938,8 +4856,8 @@
       <w:pPr>
         <w:pStyle w:val="Titre2"/>
       </w:pPr>
-      <w:bookmarkStart w:id="7" w:name="_bookmark6"/>
-      <w:bookmarkEnd w:id="7"/>
+      <w:bookmarkStart w:id="6" w:name="_bookmark6"/>
+      <w:bookmarkEnd w:id="6"/>
       <w:r>
         <w:rPr>
           <w:color w:val="F3632C"/>
@@ -4953,6 +4871,10 @@
         <w:pStyle w:val="Corpsdetexte"/>
         <w:spacing w:before="192" w:line="338" w:lineRule="exact"/>
         <w:ind w:left="1080" w:right="1097"/>
+        <w:rPr>
+          <w:rFonts w:ascii="Verdana" w:hAnsi="Verdana"/>
+          <w:spacing w:val="-45"/>
+        </w:rPr>
       </w:pPr>
       <w:r>
         <w:rPr>
@@ -5101,10 +5023,37 @@
         <w:t xml:space="preserve"> </w:t>
       </w:r>
       <w:r>
-        <w:t>choisir entre créer un vinyle simple ou un vinyle collaboratif. Il pourra alors y ajouter des collaborateurs, remplir les informations du v</w:t>
-      </w:r>
-      <w:r>
-        <w:t xml:space="preserve">inyle (titre, pochette personnalisée) et </w:t>
+        <w:t xml:space="preserve">choisir </w:t>
+      </w:r>
+      <w:r>
+        <w:t>de</w:t>
+      </w:r>
+      <w:r>
+        <w:t xml:space="preserve"> créer un vinyle </w:t>
+      </w:r>
+      <w:r>
+        <w:t>s</w:t>
+      </w:r>
+      <w:r>
+        <w:t>e</w:t>
+      </w:r>
+      <w:r>
+        <w:t>ul</w:t>
+      </w:r>
+      <w:r>
+        <w:t xml:space="preserve"> ou </w:t>
+      </w:r>
+      <w:r>
+        <w:t xml:space="preserve">alors d’ajouter un </w:t>
+      </w:r>
+      <w:r>
+        <w:t>collabora</w:t>
+      </w:r>
+      <w:r>
+        <w:t>teur</w:t>
+      </w:r>
+      <w:r>
+        <w:t xml:space="preserve">. Il pourra remplir les informations du vinyle (titre, pochette personnalisée) et </w:t>
       </w:r>
       <w:r>
         <w:rPr>
@@ -5268,6 +5217,74 @@
         </w:rPr>
         <w:t>créée).</w:t>
       </w:r>
+      <w:r>
+        <w:rPr>
+          <w:rFonts w:ascii="Verdana" w:hAnsi="Verdana"/>
+          <w:spacing w:val="-45"/>
+        </w:rPr>
+        <w:t xml:space="preserve"> </w:t>
+      </w:r>
+      <w:r>
+        <w:rPr>
+          <w:rFonts w:ascii="Verdana" w:hAnsi="Verdana"/>
+        </w:rPr>
+        <w:t>La finalisation du vinyle est décidée</w:t>
+      </w:r>
+      <w:r>
+        <w:rPr>
+          <w:rFonts w:ascii="Verdana" w:hAnsi="Verdana"/>
+        </w:rPr>
+        <w:t xml:space="preserve"> par le client</w:t>
+      </w:r>
+      <w:r>
+        <w:rPr>
+          <w:rFonts w:ascii="Verdana" w:hAnsi="Verdana"/>
+        </w:rPr>
+        <w:t xml:space="preserve"> (si une piste audio </w:t>
+      </w:r>
+      <w:r>
+        <w:rPr>
+          <w:rFonts w:ascii="Verdana" w:hAnsi="Verdana"/>
+        </w:rPr>
+        <w:t>fait dépass</w:t>
+      </w:r>
+      <w:r>
+        <w:rPr>
+          <w:rFonts w:ascii="Verdana" w:hAnsi="Verdana"/>
+        </w:rPr>
+        <w:t>er</w:t>
+      </w:r>
+      <w:r>
+        <w:rPr>
+          <w:rFonts w:ascii="Verdana" w:hAnsi="Verdana"/>
+        </w:rPr>
+        <w:t xml:space="preserve"> la </w:t>
+      </w:r>
+      <w:r>
+        <w:rPr>
+          <w:rFonts w:ascii="Verdana" w:hAnsi="Verdana"/>
+        </w:rPr>
+        <w:t>capacité</w:t>
+      </w:r>
+      <w:r>
+        <w:rPr>
+          <w:rFonts w:ascii="Verdana" w:hAnsi="Verdana"/>
+        </w:rPr>
+        <w:t xml:space="preserve"> du vinyle, elle sera refusée)</w:t>
+      </w:r>
+      <w:r>
+        <w:rPr>
+          <w:rFonts w:ascii="Verdana" w:hAnsi="Verdana"/>
+        </w:rPr>
+        <w:t>.</w:t>
+      </w:r>
+    </w:p>
+    <w:p>
+      <w:pPr>
+        <w:pStyle w:val="Corpsdetexte"/>
+        <w:spacing w:before="192" w:line="338" w:lineRule="exact"/>
+        <w:ind w:left="1080" w:right="1097"/>
+      </w:pPr>
       <w:r>
         <w:rPr>
           <w:rFonts w:ascii="Verdana" w:hAnsi="Verdana"/>
@@ -5571,6 +5588,8 @@
         </w:rPr>
         <w:t>pochette)</w:t>
       </w:r>
+      <w:bookmarkStart w:id="7" w:name="_GoBack"/>
+      <w:bookmarkEnd w:id="7"/>
     </w:p>
     <w:p>
       <w:pPr>
@@ -5585,18 +5604,10 @@
           <w:noProof/>
         </w:rPr>
         <w:drawing>
-          <wp:anchor distT="0" distB="0" distL="0" distR="0" simplePos="0" relativeHeight="7" behindDoc="0" locked="0" layoutInCell="1" allowOverlap="1" wp14:anchorId="7D88137F" wp14:editId="6860DBDB">
-            <wp:simplePos x="0" y="0"/>
-            <wp:positionH relativeFrom="page">
-              <wp:posOffset>1000877</wp:posOffset>
-            </wp:positionH>
-            <wp:positionV relativeFrom="paragraph">
-              <wp:posOffset>267094</wp:posOffset>
-            </wp:positionV>
-            <wp:extent cx="5547232" cy="3371087"/>
+          <wp:inline distT="0" distB="0" distL="0" distR="0" wp14:anchorId="3C78EFD5" wp14:editId="5BAA0814">
+            <wp:extent cx="6696075" cy="6115050"/>
             <wp:effectExtent l="0" t="0" r="0" b="0"/>
-            <wp:wrapTopAndBottom/>
-            <wp:docPr id="7" name="image4.jpeg"/>
+            <wp:docPr id="3" name="Image 3"/>
             <wp:cNvGraphicFramePr>
               <a:graphicFrameLocks xmlns:a="http://schemas.openxmlformats.org/drawingml/2006/main" noChangeAspect="1"/>
             </wp:cNvGraphicFramePr>
@@ -5604,28 +5615,41 @@
               <a:graphicData uri="http://schemas.openxmlformats.org/drawingml/2006/picture">
                 <pic:pic xmlns:pic="http://schemas.openxmlformats.org/drawingml/2006/picture">
                   <pic:nvPicPr>
-                    <pic:cNvPr id="8" name="image4.jpeg"/>
-                    <pic:cNvPicPr/>
+                    <pic:cNvPr id="0" name="Picture 3"/>
+                    <pic:cNvPicPr>
+                      <a:picLocks noChangeAspect="1" noChangeArrowheads="1"/>
+                    </pic:cNvPicPr>
                   </pic:nvPicPr>
                   <pic:blipFill>
-                    <a:blip r:embed="rId12" cstate="print"/>
+                    <a:blip r:embed="rId12">
+                      <a:extLst>
+                        <a:ext uri="{28A0092B-C50C-407E-A947-70E740481C1C}">
+                          <a14:useLocalDpi xmlns:a14="http://schemas.microsoft.com/office/drawing/2010/main" val="0"/>
+                        </a:ext>
+                      </a:extLst>
+                    </a:blip>
+                    <a:srcRect/>
                     <a:stretch>
                       <a:fillRect/>
                     </a:stretch>
                   </pic:blipFill>
-                  <pic:spPr>
+                  <pic:spPr bwMode="auto">
                     <a:xfrm>
                       <a:off x="0" y="0"/>
-                      <a:ext cx="5547232" cy="3371087"/>
+                      <a:ext cx="6696075" cy="6115050"/>
                     </a:xfrm>
                     <a:prstGeom prst="rect">
                       <a:avLst/>
                     </a:prstGeom>
+                    <a:noFill/>
+                    <a:ln>
+                      <a:noFill/>
+                    </a:ln>
                   </pic:spPr>
                 </pic:pic>
               </a:graphicData>
             </a:graphic>
-          </wp:anchor>
+          </wp:inline>
         </w:drawing>
       </w:r>
     </w:p>
@@ -6382,13 +6406,8 @@
         <w:spacing w:line="294" w:lineRule="exact"/>
         <w:ind w:left="1800"/>
       </w:pPr>
-      <w:proofErr w:type="gramStart"/>
-      <w:r>
-        <w:t>prix</w:t>
-      </w:r>
-      <w:proofErr w:type="gramEnd"/>
-      <w:r>
-        <w:t>)</w:t>
+      <w:r>
+        <w:t>prix)</w:t>
       </w:r>
     </w:p>
     <w:p>
@@ -6601,19 +6620,11 @@
           <w:rFonts w:ascii="Verdana" w:hAnsi="Verdana"/>
         </w:rPr>
       </w:pPr>
-      <w:proofErr w:type="gramStart"/>
-      <w:r>
-        <w:rPr>
-          <w:rFonts w:ascii="Verdana" w:hAnsi="Verdana"/>
-        </w:rPr>
-        <w:t>générer</w:t>
-      </w:r>
-      <w:proofErr w:type="gramEnd"/>
-      <w:r>
-        <w:rPr>
-          <w:rFonts w:ascii="Verdana" w:hAnsi="Verdana"/>
-        </w:rPr>
-        <w:t xml:space="preserve"> un bouton de paiement, afin que l’utilisateur puisse valider sa commande.</w:t>
+      <w:r>
+        <w:rPr>
+          <w:rFonts w:ascii="Verdana" w:hAnsi="Verdana"/>
+        </w:rPr>
+        <w:t>générer un bouton de paiement, afin que l’utilisateur puisse valider sa commande.</w:t>
       </w:r>
     </w:p>
     <w:p>
@@ -6682,14 +6693,7 @@
           <w:i/>
           <w:sz w:val="24"/>
         </w:rPr>
-        <w:t>P</w:t>
-      </w:r>
-      <w:r>
-        <w:rPr>
-          <w:i/>
-          <w:sz w:val="24"/>
-        </w:rPr>
-        <w:t>aiement OK : enregistrement de la</w:t>
+        <w:t>Paiement OK : enregistrement de la</w:t>
       </w:r>
       <w:r>
         <w:rPr>
@@ -7410,10 +7414,7 @@
         <w:t>’</w:t>
       </w:r>
       <w:r>
-        <w:t>Eloquent, et les méthodes renvoient une requête Eloquent qu</w:t>
-      </w:r>
-      <w:r>
-        <w:t>i peut être exécutée pour récupérer les associations :</w:t>
+        <w:t>Eloquent, et les méthodes renvoient une requête Eloquent qui peut être exécutée pour récupérer les associations :</w:t>
       </w:r>
     </w:p>
     <w:p>
@@ -7607,13 +7608,7 @@
         <w:rPr>
           <w:sz w:val="24"/>
         </w:rPr>
-        <w:t>Les fichiers importés doivent être valid</w:t>
-      </w:r>
-      <w:r>
-        <w:rPr>
-          <w:sz w:val="24"/>
-        </w:rPr>
-        <w:t>és afin d</w:t>
+        <w:t>Les fichiers importés doivent être validés afin d</w:t>
       </w:r>
       <w:r>
         <w:rPr>
@@ -7658,10 +7653,7 @@
         <w:t>’</w:t>
       </w:r>
       <w:r>
-        <w:t>est un facteur clé de réussite. De plus les données que nous envoient les clients doivent être véri</w:t>
-      </w:r>
-      <w:r>
-        <w:t>fiées, car on ne sait jamais ce qu</w:t>
+        <w:t>est un facteur clé de réussite. De plus les données que nous envoient les clients doivent être vérifiées, car on ne sait jamais ce qu</w:t>
       </w:r>
       <w:r>
         <w:rPr>
@@ -7809,13 +7801,7 @@
         <w:rPr>
           <w:sz w:val="24"/>
         </w:rPr>
-        <w:t>Structure du projet en PHP (Framework, MVC, ORM, Mo</w:t>
-      </w:r>
-      <w:r>
-        <w:rPr>
-          <w:sz w:val="24"/>
-        </w:rPr>
-        <w:t>teur de Template) (Jules)</w:t>
+        <w:t>Structure du projet en PHP (Framework, MVC, ORM, Moteur de Template) (Jules)</w:t>
       </w:r>
     </w:p>
     <w:p>

</xml_diff>

<commit_message>
Modification du diagramme de commande à parti du panier dans l'étude préalable
</commit_message>
<xml_diff>
--- a/Documents/etude_prealable_gravtunes.docx
+++ b/Documents/etude_prealable_gravtunes.docx
@@ -838,8 +838,8 @@
     <w:p>
       <w:pPr>
         <w:sectPr>
-          <w:headerReference w:type="default" r:id="rId7"/>
-          <w:footerReference w:type="default" r:id="rId8"/>
+          <w:headerReference w:type="default" r:id="rId8"/>
+          <w:footerReference w:type="default" r:id="rId9"/>
           <w:pgSz w:w="11910" w:h="16840"/>
           <w:pgMar w:top="1140" w:right="0" w:bottom="1200" w:left="0" w:header="575" w:footer="1011" w:gutter="0"/>
           <w:pgNumType w:start="1"/>
@@ -4078,7 +4078,7 @@
                     <pic:cNvPicPr/>
                   </pic:nvPicPr>
                   <pic:blipFill>
-                    <a:blip r:embed="rId9" cstate="print"/>
+                    <a:blip r:embed="rId10" cstate="print"/>
                     <a:stretch>
                       <a:fillRect/>
                     </a:stretch>
@@ -4709,7 +4709,7 @@
                     </pic:cNvPicPr>
                   </pic:nvPicPr>
                   <pic:blipFill>
-                    <a:blip r:embed="rId10">
+                    <a:blip r:embed="rId11">
                       <a:extLst>
                         <a:ext uri="{28A0092B-C50C-407E-A947-70E740481C1C}">
                           <a14:useLocalDpi xmlns:a14="http://schemas.microsoft.com/office/drawing/2010/main" val="0"/>
@@ -4820,7 +4820,7 @@
                     </pic:cNvPicPr>
                   </pic:nvPicPr>
                   <pic:blipFill>
-                    <a:blip r:embed="rId11">
+                    <a:blip r:embed="rId12">
                       <a:extLst>
                         <a:ext uri="{28A0092B-C50C-407E-A947-70E740481C1C}">
                           <a14:useLocalDpi xmlns:a14="http://schemas.microsoft.com/office/drawing/2010/main" val="0"/>
@@ -5588,8 +5588,6 @@
         </w:rPr>
         <w:t>pochette)</w:t>
       </w:r>
-      <w:bookmarkStart w:id="7" w:name="_GoBack"/>
-      <w:bookmarkEnd w:id="7"/>
     </w:p>
     <w:p>
       <w:pPr>
@@ -5621,7 +5619,7 @@
                     </pic:cNvPicPr>
                   </pic:nvPicPr>
                   <pic:blipFill>
-                    <a:blip r:embed="rId12">
+                    <a:blip r:embed="rId13">
                       <a:extLst>
                         <a:ext uri="{28A0092B-C50C-407E-A947-70E740481C1C}">
                           <a14:useLocalDpi xmlns:a14="http://schemas.microsoft.com/office/drawing/2010/main" val="0"/>
@@ -5711,7 +5709,7 @@
                     <pic:cNvPicPr/>
                   </pic:nvPicPr>
                   <pic:blipFill>
-                    <a:blip r:embed="rId13" cstate="print"/>
+                    <a:blip r:embed="rId14" cstate="print"/>
                     <a:stretch>
                       <a:fillRect/>
                     </a:stretch>
@@ -5781,7 +5779,7 @@
                     <pic:cNvPicPr/>
                   </pic:nvPicPr>
                   <pic:blipFill>
-                    <a:blip r:embed="rId14" cstate="print"/>
+                    <a:blip r:embed="rId15" cstate="print"/>
                     <a:stretch>
                       <a:fillRect/>
                     </a:stretch>
@@ -5827,8 +5825,8 @@
       <w:pPr>
         <w:pStyle w:val="Titre2"/>
       </w:pPr>
-      <w:bookmarkStart w:id="8" w:name="_bookmark7"/>
-      <w:bookmarkEnd w:id="8"/>
+      <w:bookmarkStart w:id="7" w:name="_bookmark7"/>
+      <w:bookmarkEnd w:id="7"/>
       <w:r>
         <w:rPr>
           <w:color w:val="F3632C"/>
@@ -6191,12 +6189,13 @@
           <w:tab w:val="left" w:pos="1801"/>
         </w:tabs>
         <w:spacing w:before="188" w:line="321" w:lineRule="exact"/>
-        <w:ind w:hanging="1659"/>
-        <w:rPr>
-          <w:rFonts w:ascii="Verdana" w:hAnsi="Verdana"/>
-          <w:sz w:val="24"/>
-        </w:rPr>
-      </w:pPr>
+        <w:rPr>
+          <w:rFonts w:ascii="Verdana" w:hAnsi="Verdana"/>
+          <w:sz w:val="24"/>
+        </w:rPr>
+      </w:pPr>
+      <w:bookmarkStart w:id="8" w:name="_GoBack"/>
+      <w:bookmarkEnd w:id="8"/>
       <w:r>
         <w:rPr>
           <w:rFonts w:ascii="Verdana" w:hAnsi="Verdana"/>
@@ -6449,72 +6448,58 @@
     </w:p>
     <w:p>
       <w:pPr>
+        <w:tabs>
+          <w:tab w:val="left" w:pos="1800"/>
+          <w:tab w:val="left" w:pos="1801"/>
+        </w:tabs>
+        <w:spacing w:line="322" w:lineRule="exact"/>
+        <w:rPr>
+          <w:sz w:val="24"/>
+        </w:rPr>
+      </w:pPr>
+    </w:p>
+    <w:p>
+      <w:pPr>
         <w:pStyle w:val="Corpsdetexte"/>
         <w:spacing w:before="9"/>
         <w:rPr>
           <w:sz w:val="15"/>
         </w:rPr>
       </w:pPr>
+    </w:p>
+    <w:p>
+      <w:pPr>
+        <w:pStyle w:val="Corpsdetexte"/>
+        <w:spacing w:before="9"/>
+        <w:rPr>
+          <w:sz w:val="15"/>
+        </w:rPr>
+      </w:pPr>
+    </w:p>
+    <w:p>
+      <w:pPr>
+        <w:jc w:val="center"/>
+        <w:rPr>
+          <w:sz w:val="28"/>
+        </w:rPr>
+        <w:sectPr>
+          <w:pgSz w:w="11910" w:h="16840"/>
+          <w:pgMar w:top="1140" w:right="0" w:bottom="1200" w:left="0" w:header="575" w:footer="1011" w:gutter="0"/>
+          <w:cols w:space="720"/>
+        </w:sectPr>
+      </w:pPr>
       <w:r>
         <w:rPr>
           <w:noProof/>
         </w:rPr>
         <w:drawing>
-          <wp:anchor distT="0" distB="0" distL="0" distR="0" simplePos="0" relativeHeight="8" behindDoc="0" locked="0" layoutInCell="1" allowOverlap="1" wp14:anchorId="71C4503D" wp14:editId="1347327E">
+          <wp:anchor distT="0" distB="0" distL="0" distR="0" simplePos="0" relativeHeight="251658240" behindDoc="0" locked="0" layoutInCell="1" allowOverlap="1" wp14:anchorId="2D68C8D7" wp14:editId="296B180C">
             <wp:simplePos x="0" y="0"/>
             <wp:positionH relativeFrom="page">
-              <wp:posOffset>764682</wp:posOffset>
+              <wp:posOffset>2181860</wp:posOffset>
             </wp:positionH>
             <wp:positionV relativeFrom="paragraph">
-              <wp:posOffset>169377</wp:posOffset>
-            </wp:positionV>
-            <wp:extent cx="6038055" cy="2028825"/>
-            <wp:effectExtent l="0" t="0" r="0" b="0"/>
-            <wp:wrapTopAndBottom/>
-            <wp:docPr id="13" name="image7.jpeg"/>
-            <wp:cNvGraphicFramePr>
-              <a:graphicFrameLocks xmlns:a="http://schemas.openxmlformats.org/drawingml/2006/main" noChangeAspect="1"/>
-            </wp:cNvGraphicFramePr>
-            <a:graphic xmlns:a="http://schemas.openxmlformats.org/drawingml/2006/main">
-              <a:graphicData uri="http://schemas.openxmlformats.org/drawingml/2006/picture">
-                <pic:pic xmlns:pic="http://schemas.openxmlformats.org/drawingml/2006/picture">
-                  <pic:nvPicPr>
-                    <pic:cNvPr id="14" name="image7.jpeg"/>
-                    <pic:cNvPicPr/>
-                  </pic:nvPicPr>
-                  <pic:blipFill>
-                    <a:blip r:embed="rId15" cstate="print"/>
-                    <a:stretch>
-                      <a:fillRect/>
-                    </a:stretch>
-                  </pic:blipFill>
-                  <pic:spPr>
-                    <a:xfrm>
-                      <a:off x="0" y="0"/>
-                      <a:ext cx="6038055" cy="2028825"/>
-                    </a:xfrm>
-                    <a:prstGeom prst="rect">
-                      <a:avLst/>
-                    </a:prstGeom>
-                  </pic:spPr>
-                </pic:pic>
-              </a:graphicData>
-            </a:graphic>
-          </wp:anchor>
-        </w:drawing>
-      </w:r>
-      <w:r>
-        <w:rPr>
-          <w:noProof/>
-        </w:rPr>
-        <w:drawing>
-          <wp:anchor distT="0" distB="0" distL="0" distR="0" simplePos="0" relativeHeight="9" behindDoc="0" locked="0" layoutInCell="1" allowOverlap="1" wp14:anchorId="2D68C8D7" wp14:editId="27EDBB5F">
-            <wp:simplePos x="0" y="0"/>
-            <wp:positionH relativeFrom="page">
-              <wp:posOffset>2210878</wp:posOffset>
-            </wp:positionH>
-            <wp:positionV relativeFrom="paragraph">
-              <wp:posOffset>2508377</wp:posOffset>
+              <wp:posOffset>2738755</wp:posOffset>
             </wp:positionV>
             <wp:extent cx="3202596" cy="3913060"/>
             <wp:effectExtent l="0" t="0" r="0" b="0"/>
@@ -6551,27 +6536,60 @@
           </wp:anchor>
         </w:drawing>
       </w:r>
-    </w:p>
-    <w:p>
-      <w:pPr>
-        <w:pStyle w:val="Corpsdetexte"/>
-        <w:spacing w:before="13"/>
-        <w:rPr>
-          <w:sz w:val="28"/>
-        </w:rPr>
-      </w:pPr>
-    </w:p>
-    <w:p>
-      <w:pPr>
-        <w:rPr>
-          <w:sz w:val="28"/>
-        </w:rPr>
-        <w:sectPr>
-          <w:pgSz w:w="11910" w:h="16840"/>
-          <w:pgMar w:top="1140" w:right="0" w:bottom="1200" w:left="0" w:header="575" w:footer="1011" w:gutter="0"/>
-          <w:cols w:space="720"/>
-        </w:sectPr>
-      </w:pPr>
+      <w:r>
+        <w:rPr>
+          <w:noProof/>
+          <w:sz w:val="24"/>
+        </w:rPr>
+        <w:drawing>
+          <wp:inline distT="0" distB="0" distL="0" distR="0" wp14:anchorId="37167C51" wp14:editId="7711269D">
+            <wp:extent cx="5928420" cy="1981200"/>
+            <wp:effectExtent l="0" t="0" r="0" b="0"/>
+            <wp:docPr id="8" name="Image 8"/>
+            <wp:cNvGraphicFramePr>
+              <a:graphicFrameLocks xmlns:a="http://schemas.openxmlformats.org/drawingml/2006/main" noChangeAspect="1"/>
+            </wp:cNvGraphicFramePr>
+            <a:graphic xmlns:a="http://schemas.openxmlformats.org/drawingml/2006/main">
+              <a:graphicData uri="http://schemas.openxmlformats.org/drawingml/2006/picture">
+                <pic:pic xmlns:pic="http://schemas.openxmlformats.org/drawingml/2006/picture">
+                  <pic:nvPicPr>
+                    <pic:cNvPr id="0" name="Picture 6"/>
+                    <pic:cNvPicPr>
+                      <a:picLocks noChangeAspect="1" noChangeArrowheads="1"/>
+                    </pic:cNvPicPr>
+                  </pic:nvPicPr>
+                  <pic:blipFill>
+                    <a:blip r:embed="rId17">
+                      <a:extLst>
+                        <a:ext uri="{28A0092B-C50C-407E-A947-70E740481C1C}">
+                          <a14:useLocalDpi xmlns:a14="http://schemas.microsoft.com/office/drawing/2010/main" val="0"/>
+                        </a:ext>
+                      </a:extLst>
+                    </a:blip>
+                    <a:srcRect/>
+                    <a:stretch>
+                      <a:fillRect/>
+                    </a:stretch>
+                  </pic:blipFill>
+                  <pic:spPr bwMode="auto">
+                    <a:xfrm>
+                      <a:off x="0" y="0"/>
+                      <a:ext cx="5950892" cy="1988710"/>
+                    </a:xfrm>
+                    <a:prstGeom prst="rect">
+                      <a:avLst/>
+                    </a:prstGeom>
+                    <a:noFill/>
+                    <a:ln>
+                      <a:noFill/>
+                    </a:ln>
+                  </pic:spPr>
+                </pic:pic>
+              </a:graphicData>
+            </a:graphic>
+          </wp:inline>
+        </w:drawing>
+      </w:r>
     </w:p>
     <w:p>
       <w:pPr>
@@ -6945,7 +6963,7 @@
                     <pic:cNvPicPr/>
                   </pic:nvPicPr>
                   <pic:blipFill>
-                    <a:blip r:embed="rId17" cstate="print"/>
+                    <a:blip r:embed="rId18" cstate="print"/>
                     <a:stretch>
                       <a:fillRect/>
                     </a:stretch>
@@ -7266,7 +7284,7 @@
                     <pic:cNvPicPr/>
                   </pic:nvPicPr>
                   <pic:blipFill>
-                    <a:blip r:embed="rId18" cstate="print"/>
+                    <a:blip r:embed="rId19" cstate="print"/>
                     <a:stretch>
                       <a:fillRect/>
                     </a:stretch>
@@ -7333,7 +7351,7 @@
                     <pic:cNvPicPr/>
                   </pic:nvPicPr>
                   <pic:blipFill>
-                    <a:blip r:embed="rId19" cstate="print"/>
+                    <a:blip r:embed="rId20" cstate="print"/>
                     <a:stretch>
                       <a:fillRect/>
                     </a:stretch>
@@ -7461,7 +7479,7 @@
                     <pic:cNvPicPr/>
                   </pic:nvPicPr>
                   <pic:blipFill>
-                    <a:blip r:embed="rId20" cstate="print"/>
+                    <a:blip r:embed="rId21" cstate="print"/>
                     <a:stretch>
                       <a:fillRect/>
                     </a:stretch>
@@ -9007,4 +9025,16 @@
   <a:objectDefaults/>
   <a:extraClrSchemeLst/>
 </a:theme>
+</file>
+
+<file path=customXml/item1.xml><?xml version="1.0" encoding="utf-8"?>
+<b:Sources xmlns:b="http://schemas.openxmlformats.org/officeDocument/2006/bibliography" xmlns="http://schemas.openxmlformats.org/officeDocument/2006/bibliography" SelectedStyle="\APASixthEditionOfficeOnline.xsl" StyleName="APA" Version="6"/>
+</file>
+
+<file path=customXml/itemProps1.xml><?xml version="1.0" encoding="utf-8"?>
+<ds:datastoreItem xmlns:ds="http://schemas.openxmlformats.org/officeDocument/2006/customXml" ds:itemID="{C6868A2C-C5A6-4A6E-8C6A-C494271A8E6E}">
+  <ds:schemaRefs>
+    <ds:schemaRef ds:uri="http://schemas.openxmlformats.org/officeDocument/2006/bibliography"/>
+  </ds:schemaRefs>
+</ds:datastoreItem>
 </file>
</xml_diff>

<commit_message>
Modification du diagramme d'interaction avec le supporrt dans l'étude préalable
</commit_message>
<xml_diff>
--- a/Documents/etude_prealable_gravtunes.docx
+++ b/Documents/etude_prealable_gravtunes.docx
@@ -1720,12 +1720,14 @@
           <w:rFonts w:ascii="Verdana" w:hAnsi="Verdana"/>
         </w:rPr>
       </w:pPr>
+      <w:proofErr w:type="gramStart"/>
       <w:r>
         <w:rPr>
           <w:rFonts w:ascii="Verdana" w:hAnsi="Verdana"/>
         </w:rPr>
         <w:t>personnalisé</w:t>
       </w:r>
+      <w:proofErr w:type="gramEnd"/>
       <w:r>
         <w:rPr>
           <w:rFonts w:ascii="Verdana" w:hAnsi="Verdana"/>
@@ -2133,7 +2135,15 @@
         <w:ind w:left="1080"/>
       </w:pPr>
       <w:r>
-        <w:t>« administration » et en exportant notre site web vers une application mobile.</w:t>
+        <w:t xml:space="preserve">« </w:t>
+      </w:r>
+      <w:proofErr w:type="gramStart"/>
+      <w:r>
+        <w:t>administration</w:t>
+      </w:r>
+      <w:proofErr w:type="gramEnd"/>
+      <w:r>
+        <w:t xml:space="preserve"> » et en exportant notre site web vers une application mobile.</w:t>
       </w:r>
     </w:p>
     <w:p>
@@ -2676,12 +2686,14 @@
         <w:spacing w:line="232" w:lineRule="auto"/>
         <w:ind w:left="1080" w:right="1097"/>
       </w:pPr>
+      <w:proofErr w:type="gramStart"/>
       <w:r>
         <w:rPr>
           <w:rFonts w:ascii="Verdana" w:hAnsi="Verdana"/>
         </w:rPr>
         <w:t>adresse</w:t>
       </w:r>
+      <w:proofErr w:type="gramEnd"/>
       <w:r>
         <w:rPr>
           <w:rFonts w:ascii="Verdana" w:hAnsi="Verdana"/>
@@ -2867,12 +2879,14 @@
           <w:rFonts w:ascii="Verdana" w:hAnsi="Verdana"/>
         </w:rPr>
       </w:pPr>
+      <w:proofErr w:type="gramStart"/>
       <w:r>
         <w:rPr>
           <w:rFonts w:ascii="Verdana" w:hAnsi="Verdana"/>
         </w:rPr>
         <w:t>utilisateurs</w:t>
       </w:r>
+      <w:proofErr w:type="gramEnd"/>
       <w:r>
         <w:rPr>
           <w:rFonts w:ascii="Verdana" w:hAnsi="Verdana"/>
@@ -3048,8 +3062,13 @@
         <w:spacing w:line="347" w:lineRule="exact"/>
         <w:ind w:left="1080"/>
       </w:pPr>
-      <w:r>
-        <w:t xml:space="preserve">personnalisé sera mis en place </w:t>
+      <w:proofErr w:type="gramStart"/>
+      <w:r>
+        <w:t>personnalisé</w:t>
+      </w:r>
+      <w:proofErr w:type="gramEnd"/>
+      <w:r>
+        <w:t xml:space="preserve"> sera mis en place </w:t>
       </w:r>
       <w:r>
         <w:rPr>
@@ -3559,11 +3578,19 @@
           <w:rFonts w:ascii="Verdana" w:hAnsi="Verdana"/>
         </w:rPr>
       </w:pPr>
-      <w:r>
-        <w:rPr>
-          <w:rFonts w:ascii="Verdana" w:hAnsi="Verdana"/>
-        </w:rPr>
-        <w:t>système à l’aide de diagrammes. Nous avons conscience que certaines</w:t>
+      <w:proofErr w:type="gramStart"/>
+      <w:r>
+        <w:rPr>
+          <w:rFonts w:ascii="Verdana" w:hAnsi="Verdana"/>
+        </w:rPr>
+        <w:t>système</w:t>
+      </w:r>
+      <w:proofErr w:type="gramEnd"/>
+      <w:r>
+        <w:rPr>
+          <w:rFonts w:ascii="Verdana" w:hAnsi="Verdana"/>
+        </w:rPr>
+        <w:t xml:space="preserve"> à l’aide de diagrammes. Nous avons conscience que certaines</w:t>
       </w:r>
     </w:p>
     <w:p>
@@ -3572,11 +3599,19 @@
         <w:spacing w:before="47" w:line="264" w:lineRule="auto"/>
         <w:ind w:left="1080" w:right="1198"/>
       </w:pPr>
-      <w:r>
-        <w:rPr>
-          <w:rFonts w:ascii="Verdana" w:hAnsi="Verdana"/>
-        </w:rPr>
-        <w:t>fonctionnalités (comme la modification d’informations personnelles, l’ajout au panier…)</w:t>
+      <w:proofErr w:type="gramStart"/>
+      <w:r>
+        <w:rPr>
+          <w:rFonts w:ascii="Verdana" w:hAnsi="Verdana"/>
+        </w:rPr>
+        <w:t>fonctionnalités</w:t>
+      </w:r>
+      <w:proofErr w:type="gramEnd"/>
+      <w:r>
+        <w:rPr>
+          <w:rFonts w:ascii="Verdana" w:hAnsi="Verdana"/>
+        </w:rPr>
+        <w:t xml:space="preserve"> (comme la modification d’informations personnelles, l’ajout au panier…)</w:t>
       </w:r>
       <w:r>
         <w:rPr>
@@ -6194,8 +6229,6 @@
           <w:sz w:val="24"/>
         </w:rPr>
       </w:pPr>
-      <w:bookmarkStart w:id="8" w:name="_GoBack"/>
-      <w:bookmarkEnd w:id="8"/>
       <w:r>
         <w:rPr>
           <w:rFonts w:ascii="Verdana" w:hAnsi="Verdana"/>
@@ -6405,8 +6438,13 @@
         <w:spacing w:line="294" w:lineRule="exact"/>
         <w:ind w:left="1800"/>
       </w:pPr>
-      <w:r>
-        <w:t>prix)</w:t>
+      <w:proofErr w:type="gramStart"/>
+      <w:r>
+        <w:t>prix</w:t>
+      </w:r>
+      <w:proofErr w:type="gramEnd"/>
+      <w:r>
+        <w:t>)</w:t>
       </w:r>
     </w:p>
     <w:p>
@@ -6604,8 +6642,8 @@
       <w:pPr>
         <w:pStyle w:val="Titre2"/>
       </w:pPr>
-      <w:bookmarkStart w:id="9" w:name="_bookmark8"/>
-      <w:bookmarkEnd w:id="9"/>
+      <w:bookmarkStart w:id="8" w:name="_bookmark8"/>
+      <w:bookmarkEnd w:id="8"/>
       <w:r>
         <w:rPr>
           <w:color w:val="F3632C"/>
@@ -6638,11 +6676,19 @@
           <w:rFonts w:ascii="Verdana" w:hAnsi="Verdana"/>
         </w:rPr>
       </w:pPr>
-      <w:r>
-        <w:rPr>
-          <w:rFonts w:ascii="Verdana" w:hAnsi="Verdana"/>
-        </w:rPr>
-        <w:t>générer un bouton de paiement, afin que l’utilisateur puisse valider sa commande.</w:t>
+      <w:proofErr w:type="gramStart"/>
+      <w:r>
+        <w:rPr>
+          <w:rFonts w:ascii="Verdana" w:hAnsi="Verdana"/>
+        </w:rPr>
+        <w:t>générer</w:t>
+      </w:r>
+      <w:proofErr w:type="gramEnd"/>
+      <w:r>
+        <w:rPr>
+          <w:rFonts w:ascii="Verdana" w:hAnsi="Verdana"/>
+        </w:rPr>
+        <w:t xml:space="preserve"> un bouton de paiement, afin que l’utilisateur puisse valider sa commande.</w:t>
       </w:r>
     </w:p>
     <w:p>
@@ -7010,23 +7056,21 @@
     </w:p>
     <w:p>
       <w:pPr>
-        <w:spacing w:before="51"/>
-        <w:ind w:left="1080"/>
-        <w:rPr>
-          <w:i/>
-          <w:sz w:val="32"/>
-        </w:rPr>
-      </w:pPr>
-      <w:bookmarkStart w:id="10" w:name="_bookmark9"/>
+        <w:pStyle w:val="Titre2"/>
+        <w:rPr>
+          <w:color w:val="E36C0A" w:themeColor="accent6" w:themeShade="BF"/>
+        </w:rPr>
+      </w:pPr>
+      <w:bookmarkStart w:id="9" w:name="_bookmark9"/>
+      <w:bookmarkEnd w:id="9"/>
+      <w:r>
+        <w:rPr>
+          <w:color w:val="E36C0A" w:themeColor="accent6" w:themeShade="BF"/>
+        </w:rPr>
+        <w:t>Interaction avec le support</w:t>
+      </w:r>
+      <w:bookmarkStart w:id="10" w:name="_GoBack"/>
       <w:bookmarkEnd w:id="10"/>
-      <w:r>
-        <w:rPr>
-          <w:i/>
-          <w:color w:val="F3632C"/>
-          <w:sz w:val="32"/>
-        </w:rPr>
-        <w:t>Interaction avec le support</w:t>
-      </w:r>
     </w:p>
     <w:p>
       <w:pPr>
@@ -7167,7 +7211,15 @@
         <w:t xml:space="preserve"> </w:t>
       </w:r>
       <w:r>
-        <w:t>répondre au ticket et le</w:t>
+        <w:t xml:space="preserve">répondre au </w:t>
+      </w:r>
+      <w:proofErr w:type="gramStart"/>
+      <w:r>
+        <w:t>ticket</w:t>
+      </w:r>
+      <w:proofErr w:type="gramEnd"/>
+      <w:r>
+        <w:t xml:space="preserve"> et le</w:t>
       </w:r>
       <w:r>
         <w:rPr>
@@ -7250,29 +7302,58 @@
     <w:p>
       <w:pPr>
         <w:pStyle w:val="Corpsdetexte"/>
-        <w:spacing w:before="6"/>
         <w:rPr>
           <w:i/>
-          <w:sz w:val="13"/>
-        </w:rPr>
-      </w:pPr>
-      <w:r>
-        <w:rPr>
+          <w:sz w:val="20"/>
+        </w:rPr>
+      </w:pPr>
+    </w:p>
+    <w:p>
+      <w:pPr>
+        <w:pStyle w:val="Corpsdetexte"/>
+        <w:rPr>
+          <w:i/>
+          <w:sz w:val="20"/>
+        </w:rPr>
+      </w:pPr>
+    </w:p>
+    <w:p>
+      <w:pPr>
+        <w:pStyle w:val="Corpsdetexte"/>
+        <w:rPr>
+          <w:i/>
+          <w:sz w:val="20"/>
+        </w:rPr>
+      </w:pPr>
+    </w:p>
+    <w:p>
+      <w:pPr>
+        <w:pStyle w:val="Corpsdetexte"/>
+        <w:rPr>
+          <w:i/>
+          <w:sz w:val="20"/>
+        </w:rPr>
+      </w:pPr>
+    </w:p>
+    <w:p>
+      <w:pPr>
+        <w:pStyle w:val="Corpsdetexte"/>
+        <w:rPr>
+          <w:i/>
+          <w:sz w:val="20"/>
+        </w:rPr>
+      </w:pPr>
+      <w:r>
+        <w:rPr>
+          <w:i/>
           <w:noProof/>
+          <w:sz w:val="20"/>
         </w:rPr>
         <w:drawing>
-          <wp:anchor distT="0" distB="0" distL="0" distR="0" simplePos="0" relativeHeight="11" behindDoc="0" locked="0" layoutInCell="1" allowOverlap="1" wp14:anchorId="3036E12E" wp14:editId="44697747">
-            <wp:simplePos x="0" y="0"/>
-            <wp:positionH relativeFrom="page">
-              <wp:posOffset>1114502</wp:posOffset>
-            </wp:positionH>
-            <wp:positionV relativeFrom="paragraph">
-              <wp:posOffset>149111</wp:posOffset>
-            </wp:positionV>
-            <wp:extent cx="5329413" cy="3249263"/>
+          <wp:inline distT="0" distB="0" distL="0" distR="0" wp14:anchorId="2D7D9E92" wp14:editId="1ED2B351">
+            <wp:extent cx="6314440" cy="4054475"/>
             <wp:effectExtent l="0" t="0" r="0" b="0"/>
-            <wp:wrapTopAndBottom/>
-            <wp:docPr id="19" name="image10.jpeg"/>
+            <wp:docPr id="5" name="Image 5"/>
             <wp:cNvGraphicFramePr>
               <a:graphicFrameLocks xmlns:a="http://schemas.openxmlformats.org/drawingml/2006/main" noChangeAspect="1"/>
             </wp:cNvGraphicFramePr>
@@ -7280,34 +7361,66 @@
               <a:graphicData uri="http://schemas.openxmlformats.org/drawingml/2006/picture">
                 <pic:pic xmlns:pic="http://schemas.openxmlformats.org/drawingml/2006/picture">
                   <pic:nvPicPr>
-                    <pic:cNvPr id="20" name="image10.jpeg"/>
-                    <pic:cNvPicPr/>
+                    <pic:cNvPr id="0" name="Picture 4"/>
+                    <pic:cNvPicPr>
+                      <a:picLocks noChangeAspect="1" noChangeArrowheads="1"/>
+                    </pic:cNvPicPr>
                   </pic:nvPicPr>
                   <pic:blipFill>
-                    <a:blip r:embed="rId19" cstate="print"/>
+                    <a:blip r:embed="rId19">
+                      <a:extLst>
+                        <a:ext uri="{28A0092B-C50C-407E-A947-70E740481C1C}">
+                          <a14:useLocalDpi xmlns:a14="http://schemas.microsoft.com/office/drawing/2010/main" val="0"/>
+                        </a:ext>
+                      </a:extLst>
+                    </a:blip>
+                    <a:srcRect/>
                     <a:stretch>
                       <a:fillRect/>
                     </a:stretch>
                   </pic:blipFill>
-                  <pic:spPr>
+                  <pic:spPr bwMode="auto">
                     <a:xfrm>
                       <a:off x="0" y="0"/>
-                      <a:ext cx="5329413" cy="3249263"/>
+                      <a:ext cx="6314440" cy="4054475"/>
                     </a:xfrm>
                     <a:prstGeom prst="rect">
                       <a:avLst/>
                     </a:prstGeom>
+                    <a:noFill/>
+                    <a:ln>
+                      <a:noFill/>
+                    </a:ln>
                   </pic:spPr>
                 </pic:pic>
               </a:graphicData>
             </a:graphic>
-          </wp:anchor>
+          </wp:inline>
         </w:drawing>
       </w:r>
     </w:p>
     <w:p>
       <w:pPr>
         <w:pStyle w:val="Corpsdetexte"/>
+        <w:spacing w:before="6"/>
+        <w:rPr>
+          <w:noProof/>
+        </w:rPr>
+      </w:pPr>
+    </w:p>
+    <w:p>
+      <w:pPr>
+        <w:pStyle w:val="Corpsdetexte"/>
+        <w:spacing w:before="6"/>
+        <w:rPr>
+          <w:noProof/>
+        </w:rPr>
+      </w:pPr>
+    </w:p>
+    <w:p>
+      <w:pPr>
+        <w:pStyle w:val="Corpsdetexte"/>
+        <w:spacing w:before="6"/>
         <w:rPr>
           <w:i/>
           <w:sz w:val="20"/>
@@ -9032,7 +9145,7 @@
 </file>
 
 <file path=customXml/itemProps1.xml><?xml version="1.0" encoding="utf-8"?>
-<ds:datastoreItem xmlns:ds="http://schemas.openxmlformats.org/officeDocument/2006/customXml" ds:itemID="{C6868A2C-C5A6-4A6E-8C6A-C494271A8E6E}">
+<ds:datastoreItem xmlns:ds="http://schemas.openxmlformats.org/officeDocument/2006/customXml" ds:itemID="{E06F439C-4AF9-465A-93E9-0509D2EE8D51}">
   <ds:schemaRefs>
     <ds:schemaRef ds:uri="http://schemas.openxmlformats.org/officeDocument/2006/bibliography"/>
   </ds:schemaRefs>

</xml_diff>

<commit_message>
Ajout de l'explication que le panier est une variable de session (suppression du panier si deco ou fermeture de navigateur
</commit_message>
<xml_diff>
--- a/Documents/etude_prealable_gravtunes.docx
+++ b/Documents/etude_prealable_gravtunes.docx
@@ -2028,7 +2028,6 @@
         <w:spacing w:before="31" w:line="247" w:lineRule="auto"/>
         <w:ind w:left="1080" w:right="1459"/>
       </w:pPr>
-      <w:proofErr w:type="gramStart"/>
       <w:r>
         <w:t>u</w:t>
       </w:r>
@@ -2036,11 +2035,7 @@
         <w:t>tilisateur</w:t>
       </w:r>
       <w:r>
-        <w:t>s</w:t>
-      </w:r>
-      <w:proofErr w:type="gramEnd"/>
-      <w:r>
-        <w:t xml:space="preserve"> d</w:t>
+        <w:t>s d</w:t>
       </w:r>
       <w:r>
         <w:t>’importe</w:t>
@@ -2129,13 +2124,8 @@
         <w:spacing w:line="347" w:lineRule="exact"/>
         <w:ind w:left="1080"/>
       </w:pPr>
-      <w:proofErr w:type="gramStart"/>
-      <w:r>
-        <w:t>personnalisé</w:t>
-      </w:r>
-      <w:proofErr w:type="gramEnd"/>
-      <w:r>
-        <w:t xml:space="preserve"> sera mis en place (choix d’une pochette, des pistes audios).</w:t>
+      <w:r>
+        <w:t>personnalisé sera mis en place (choix d’une pochette, des pistes audios).</w:t>
       </w:r>
     </w:p>
     <w:p>
@@ -2436,13 +2426,8 @@
         <w:spacing w:before="26"/>
         <w:ind w:left="1080"/>
       </w:pPr>
-      <w:proofErr w:type="gramStart"/>
-      <w:r>
-        <w:t>système</w:t>
-      </w:r>
-      <w:proofErr w:type="gramEnd"/>
-      <w:r>
-        <w:t xml:space="preserve"> à l’aide de diagrammes. Nous avons conscience que certaines</w:t>
+      <w:r>
+        <w:t>système à l’aide de diagrammes. Nous avons conscience que certaines</w:t>
       </w:r>
     </w:p>
     <w:p>
@@ -2451,13 +2436,8 @@
         <w:spacing w:before="47" w:line="264" w:lineRule="auto"/>
         <w:ind w:left="1080" w:right="1198"/>
       </w:pPr>
-      <w:proofErr w:type="gramStart"/>
-      <w:r>
-        <w:t>fonctionnalités</w:t>
-      </w:r>
-      <w:proofErr w:type="gramEnd"/>
-      <w:r>
-        <w:t xml:space="preserve"> (comme la modification d’informations personnelles, l’ajout au panier…)</w:t>
+      <w:r>
+        <w:t>fonctionnalités (comme la modification d’informations personnelles, l’ajout au panier…)</w:t>
       </w:r>
       <w:r>
         <w:rPr>
@@ -4266,6 +4246,12 @@
       <w:r>
         <w:t>PayPal.</w:t>
       </w:r>
+      <w:r>
+        <w:t xml:space="preserve"> Pour le panier, nous utiliseront une variable de session, ce qui permettra </w:t>
+      </w:r>
+      <w:r>
+        <w:t>de supprimer le panier si l’utilisateur ferme le navigateur ou se déconnecte.</w:t>
+      </w:r>
     </w:p>
     <w:p>
       <w:pPr>
@@ -4462,20 +4448,50 @@
         </w:rPr>
         <w:t>Une fois la commande effectuée, le panier est</w:t>
       </w:r>
+      <w:r>
+        <w:rPr>
+          <w:spacing w:val="-8"/>
+          <w:sz w:val="24"/>
+        </w:rPr>
+        <w:t xml:space="preserve"> </w:t>
+      </w:r>
+      <w:r>
+        <w:rPr>
+          <w:sz w:val="24"/>
+        </w:rPr>
+        <w:t>vidé.</w:t>
+      </w:r>
+    </w:p>
+    <w:p>
+      <w:pPr>
+        <w:pStyle w:val="Paragraphedeliste"/>
+        <w:numPr>
+          <w:ilvl w:val="0"/>
+          <w:numId w:val="1"/>
+        </w:numPr>
+        <w:tabs>
+          <w:tab w:val="left" w:pos="1800"/>
+          <w:tab w:val="left" w:pos="1801"/>
+        </w:tabs>
+        <w:spacing w:line="322" w:lineRule="exact"/>
+        <w:ind w:hanging="361"/>
+        <w:rPr>
+          <w:sz w:val="24"/>
+        </w:rPr>
+      </w:pPr>
+      <w:r>
+        <w:rPr>
+          <w:sz w:val="24"/>
+        </w:rPr>
+        <w:t xml:space="preserve">Le panier est supprimer après une déconnection ou une fermeture </w:t>
+      </w:r>
       <w:bookmarkStart w:id="8" w:name="_GoBack"/>
       <w:bookmarkEnd w:id="8"/>
       <w:r>
         <w:rPr>
-          <w:spacing w:val="-8"/>
-          <w:sz w:val="24"/>
-        </w:rPr>
-        <w:t xml:space="preserve"> </w:t>
-      </w:r>
-      <w:r>
-        <w:rPr>
-          <w:sz w:val="24"/>
-        </w:rPr>
-        <w:t>vidé.</w:t>
+          <w:sz w:val="24"/>
+        </w:rPr>
+        <w:t>du navigateur</w:t>
       </w:r>
     </w:p>
     <w:p>
@@ -4661,13 +4677,8 @@
         <w:spacing w:before="47"/>
         <w:ind w:left="1080"/>
       </w:pPr>
-      <w:proofErr w:type="gramStart"/>
-      <w:r>
-        <w:t>générer</w:t>
-      </w:r>
-      <w:proofErr w:type="gramEnd"/>
-      <w:r>
-        <w:t xml:space="preserve"> un bouton de paiement, afin que l’utilisateur puisse valider sa commande.</w:t>
+      <w:r>
+        <w:t>générer un bouton de paiement, afin que l’utilisateur puisse valider sa commande.</w:t>
       </w:r>
     </w:p>
     <w:p>
@@ -6599,6 +6610,7 @@
   <w:style w:type="character" w:default="1" w:styleId="Policepardfaut">
     <w:name w:val="Default Paragraph Font"/>
     <w:uiPriority w:val="1"/>
+    <w:semiHidden/>
     <w:unhideWhenUsed/>
   </w:style>
   <w:style w:type="table" w:default="1" w:styleId="TableauNormal">
@@ -6977,7 +6989,7 @@
 </file>
 
 <file path=customXml/itemProps1.xml><?xml version="1.0" encoding="utf-8"?>
-<ds:datastoreItem xmlns:ds="http://schemas.openxmlformats.org/officeDocument/2006/customXml" ds:itemID="{CB2AB230-C5AB-4CB6-965C-8778C4ADAFBB}">
+<ds:datastoreItem xmlns:ds="http://schemas.openxmlformats.org/officeDocument/2006/customXml" ds:itemID="{66249034-A17C-455A-9561-F81BD37DA35F}">
   <ds:schemaRefs>
     <ds:schemaRef ds:uri="http://schemas.openxmlformats.org/officeDocument/2006/bibliography"/>
   </ds:schemaRefs>

</xml_diff>

<commit_message>
Ajustement du CU de création de vinyle + MAJ EP
</commit_message>
<xml_diff>
--- a/Documents/etude_prealable_gravtunes.docx
+++ b/Documents/etude_prealable_gravtunes.docx
@@ -3877,6 +3877,34 @@
     </w:p>
     <w:p>
       <w:pPr>
+        <w:tabs>
+          <w:tab w:val="left" w:pos="1800"/>
+          <w:tab w:val="left" w:pos="1801"/>
+        </w:tabs>
+        <w:spacing w:before="231" w:line="204" w:lineRule="auto"/>
+        <w:ind w:right="1140"/>
+        <w:rPr>
+          <w:sz w:val="24"/>
+        </w:rPr>
+      </w:pPr>
+    </w:p>
+    <w:p>
+      <w:pPr>
+        <w:tabs>
+          <w:tab w:val="left" w:pos="1800"/>
+          <w:tab w:val="left" w:pos="1801"/>
+        </w:tabs>
+        <w:spacing w:before="231" w:line="204" w:lineRule="auto"/>
+        <w:ind w:right="1140"/>
+        <w:rPr>
+          <w:sz w:val="24"/>
+        </w:rPr>
+      </w:pPr>
+      <w:bookmarkStart w:id="7" w:name="_GoBack"/>
+      <w:bookmarkEnd w:id="7"/>
+    </w:p>
+    <w:p>
+      <w:pPr>
         <w:pStyle w:val="Corpsdetexte"/>
         <w:spacing w:before="3"/>
         <w:rPr>
@@ -3888,10 +3916,10 @@
           <w:noProof/>
         </w:rPr>
         <w:drawing>
-          <wp:inline distT="0" distB="0" distL="0" distR="0" wp14:anchorId="3C78EFD5" wp14:editId="5BAA0814">
-            <wp:extent cx="6696075" cy="6115050"/>
+          <wp:inline distT="0" distB="0" distL="0" distR="0" wp14:anchorId="7CDD23B3" wp14:editId="6108745B">
+            <wp:extent cx="6686550" cy="5276850"/>
             <wp:effectExtent l="0" t="0" r="0" b="0"/>
-            <wp:docPr id="3" name="Image 3"/>
+            <wp:docPr id="4" name="Image 4"/>
             <wp:cNvGraphicFramePr>
               <a:graphicFrameLocks xmlns:a="http://schemas.openxmlformats.org/drawingml/2006/main" noChangeAspect="1"/>
             </wp:cNvGraphicFramePr>
@@ -3920,7 +3948,7 @@
                   <pic:spPr bwMode="auto">
                     <a:xfrm>
                       <a:off x="0" y="0"/>
-                      <a:ext cx="6696075" cy="6115050"/>
+                      <a:ext cx="6686550" cy="5276850"/>
                     </a:xfrm>
                     <a:prstGeom prst="rect">
                       <a:avLst/>
@@ -4111,8 +4139,8 @@
       <w:pPr>
         <w:pStyle w:val="Titre2"/>
       </w:pPr>
-      <w:bookmarkStart w:id="7" w:name="_bookmark7"/>
-      <w:bookmarkEnd w:id="7"/>
+      <w:bookmarkStart w:id="8" w:name="_bookmark7"/>
+      <w:bookmarkEnd w:id="8"/>
       <w:r>
         <w:rPr>
           <w:color w:val="F3632C"/>
@@ -4483,15 +4511,7 @@
         <w:rPr>
           <w:sz w:val="24"/>
         </w:rPr>
-        <w:t xml:space="preserve">Le panier est supprimer après une déconnection ou une fermeture </w:t>
-      </w:r>
-      <w:bookmarkStart w:id="8" w:name="_GoBack"/>
-      <w:bookmarkEnd w:id="8"/>
-      <w:r>
-        <w:rPr>
-          <w:sz w:val="24"/>
-        </w:rPr>
-        <w:t>du navigateur</w:t>
+        <w:t>Le panier est supprimer après une déconnection ou une fermeture du navigateur</w:t>
       </w:r>
     </w:p>
     <w:p>
@@ -6989,7 +7009,7 @@
 </file>
 
 <file path=customXml/itemProps1.xml><?xml version="1.0" encoding="utf-8"?>
-<ds:datastoreItem xmlns:ds="http://schemas.openxmlformats.org/officeDocument/2006/customXml" ds:itemID="{66249034-A17C-455A-9561-F81BD37DA35F}">
+<ds:datastoreItem xmlns:ds="http://schemas.openxmlformats.org/officeDocument/2006/customXml" ds:itemID="{5F424691-01C9-4C12-9A0C-279025063A0F}">
   <ds:schemaRefs>
     <ds:schemaRef ds:uri="http://schemas.openxmlformats.org/officeDocument/2006/bibliography"/>
   </ds:schemaRefs>

</xml_diff>

<commit_message>
Modification du DA de la création de vinyle + MAJ EP + ajout de la photo des fonctionnalités du projet dans les ressources
</commit_message>
<xml_diff>
--- a/Documents/etude_prealable_gravtunes.docx
+++ b/Documents/etude_prealable_gravtunes.docx
@@ -2028,6 +2028,7 @@
         <w:spacing w:before="31" w:line="247" w:lineRule="auto"/>
         <w:ind w:left="1080" w:right="1459"/>
       </w:pPr>
+      <w:proofErr w:type="gramStart"/>
       <w:r>
         <w:t>u</w:t>
       </w:r>
@@ -2035,7 +2036,11 @@
         <w:t>tilisateur</w:t>
       </w:r>
       <w:r>
-        <w:t>s d</w:t>
+        <w:t>s</w:t>
+      </w:r>
+      <w:proofErr w:type="gramEnd"/>
+      <w:r>
+        <w:t xml:space="preserve"> d</w:t>
       </w:r>
       <w:r>
         <w:t>’importe</w:t>
@@ -2124,8 +2129,13 @@
         <w:spacing w:line="347" w:lineRule="exact"/>
         <w:ind w:left="1080"/>
       </w:pPr>
-      <w:r>
-        <w:t>personnalisé sera mis en place (choix d’une pochette, des pistes audios).</w:t>
+      <w:proofErr w:type="gramStart"/>
+      <w:r>
+        <w:t>personnalisé</w:t>
+      </w:r>
+      <w:proofErr w:type="gramEnd"/>
+      <w:r>
+        <w:t xml:space="preserve"> sera mis en place (choix d’une pochette, des pistes audios).</w:t>
       </w:r>
     </w:p>
     <w:p>
@@ -2426,8 +2436,13 @@
         <w:spacing w:before="26"/>
         <w:ind w:left="1080"/>
       </w:pPr>
-      <w:r>
-        <w:t>système à l’aide de diagrammes. Nous avons conscience que certaines</w:t>
+      <w:proofErr w:type="gramStart"/>
+      <w:r>
+        <w:t>système</w:t>
+      </w:r>
+      <w:proofErr w:type="gramEnd"/>
+      <w:r>
+        <w:t xml:space="preserve"> à l’aide de diagrammes. Nous avons conscience que certaines</w:t>
       </w:r>
     </w:p>
     <w:p>
@@ -2436,8 +2451,13 @@
         <w:spacing w:before="47" w:line="264" w:lineRule="auto"/>
         <w:ind w:left="1080" w:right="1198"/>
       </w:pPr>
-      <w:r>
-        <w:t>fonctionnalités (comme la modification d’informations personnelles, l’ajout au panier…)</w:t>
+      <w:proofErr w:type="gramStart"/>
+      <w:r>
+        <w:t>fonctionnalités</w:t>
+      </w:r>
+      <w:proofErr w:type="gramEnd"/>
+      <w:r>
+        <w:t xml:space="preserve"> (comme la modification d’informations personnelles, l’ajout au panier…)</w:t>
       </w:r>
       <w:r>
         <w:rPr>
@@ -3900,8 +3920,6 @@
           <w:sz w:val="24"/>
         </w:rPr>
       </w:pPr>
-      <w:bookmarkStart w:id="7" w:name="_GoBack"/>
-      <w:bookmarkEnd w:id="7"/>
     </w:p>
     <w:p>
       <w:pPr>
@@ -3993,6 +4011,8 @@
           <w:sz w:val="16"/>
         </w:rPr>
       </w:pPr>
+      <w:bookmarkStart w:id="7" w:name="_GoBack"/>
+      <w:bookmarkEnd w:id="7"/>
     </w:p>
     <w:p>
       <w:pPr>
@@ -4008,10 +4028,10 @@
           <w:sz w:val="20"/>
         </w:rPr>
         <w:drawing>
-          <wp:inline distT="0" distB="0" distL="0" distR="0" wp14:anchorId="66DF4FFA" wp14:editId="200C077C">
-            <wp:extent cx="3696487" cy="6630161"/>
+          <wp:inline distT="0" distB="0" distL="0" distR="0" wp14:anchorId="575CC140" wp14:editId="42FBE894">
+            <wp:extent cx="5561816" cy="3819469"/>
             <wp:effectExtent l="0" t="0" r="0" b="0"/>
-            <wp:docPr id="9" name="image5.jpeg"/>
+            <wp:docPr id="3" name="Image 3"/>
             <wp:cNvGraphicFramePr>
               <a:graphicFrameLocks xmlns:a="http://schemas.openxmlformats.org/drawingml/2006/main" noChangeAspect="1"/>
             </wp:cNvGraphicFramePr>
@@ -4019,23 +4039,36 @@
               <a:graphicData uri="http://schemas.openxmlformats.org/drawingml/2006/picture">
                 <pic:pic xmlns:pic="http://schemas.openxmlformats.org/drawingml/2006/picture">
                   <pic:nvPicPr>
-                    <pic:cNvPr id="10" name="image5.jpeg"/>
-                    <pic:cNvPicPr/>
+                    <pic:cNvPr id="0" name="Picture 3"/>
+                    <pic:cNvPicPr>
+                      <a:picLocks noChangeAspect="1" noChangeArrowheads="1"/>
+                    </pic:cNvPicPr>
                   </pic:nvPicPr>
                   <pic:blipFill>
-                    <a:blip r:embed="rId14" cstate="print"/>
+                    <a:blip r:embed="rId14">
+                      <a:extLst>
+                        <a:ext uri="{28A0092B-C50C-407E-A947-70E740481C1C}">
+                          <a14:useLocalDpi xmlns:a14="http://schemas.microsoft.com/office/drawing/2010/main" val="0"/>
+                        </a:ext>
+                      </a:extLst>
+                    </a:blip>
+                    <a:srcRect/>
                     <a:stretch>
                       <a:fillRect/>
                     </a:stretch>
                   </pic:blipFill>
-                  <pic:spPr>
+                  <pic:spPr bwMode="auto">
                     <a:xfrm>
                       <a:off x="0" y="0"/>
-                      <a:ext cx="3696487" cy="6630161"/>
+                      <a:ext cx="5589559" cy="3838521"/>
                     </a:xfrm>
                     <a:prstGeom prst="rect">
                       <a:avLst/>
                     </a:prstGeom>
+                    <a:noFill/>
+                    <a:ln>
+                      <a:noFill/>
+                    </a:ln>
                   </pic:spPr>
                 </pic:pic>
               </a:graphicData>
@@ -4511,7 +4544,21 @@
         <w:rPr>
           <w:sz w:val="24"/>
         </w:rPr>
-        <w:t>Le panier est supprimer après une déconnection ou une fermeture du navigateur</w:t>
+        <w:t xml:space="preserve">Le panier est </w:t>
+      </w:r>
+      <w:proofErr w:type="gramStart"/>
+      <w:r>
+        <w:rPr>
+          <w:sz w:val="24"/>
+        </w:rPr>
+        <w:t>supprimer</w:t>
+      </w:r>
+      <w:proofErr w:type="gramEnd"/>
+      <w:r>
+        <w:rPr>
+          <w:sz w:val="24"/>
+        </w:rPr>
+        <w:t xml:space="preserve"> après une déconnection ou une fermeture du navigateur</w:t>
       </w:r>
     </w:p>
     <w:p>
@@ -4697,8 +4744,13 @@
         <w:spacing w:before="47"/>
         <w:ind w:left="1080"/>
       </w:pPr>
-      <w:r>
-        <w:t>générer un bouton de paiement, afin que l’utilisateur puisse valider sa commande.</w:t>
+      <w:proofErr w:type="gramStart"/>
+      <w:r>
+        <w:t>générer</w:t>
+      </w:r>
+      <w:proofErr w:type="gramEnd"/>
+      <w:r>
+        <w:t xml:space="preserve"> un bouton de paiement, afin que l’utilisateur puisse valider sa commande.</w:t>
       </w:r>
     </w:p>
     <w:p>
@@ -7009,7 +7061,7 @@
 </file>
 
 <file path=customXml/itemProps1.xml><?xml version="1.0" encoding="utf-8"?>
-<ds:datastoreItem xmlns:ds="http://schemas.openxmlformats.org/officeDocument/2006/customXml" ds:itemID="{5F424691-01C9-4C12-9A0C-279025063A0F}">
+<ds:datastoreItem xmlns:ds="http://schemas.openxmlformats.org/officeDocument/2006/customXml" ds:itemID="{8ED715D5-15D4-4A86-8339-B75F2753EE11}">
   <ds:schemaRefs>
     <ds:schemaRef ds:uri="http://schemas.openxmlformats.org/officeDocument/2006/bibliography"/>
   </ds:schemaRefs>

</xml_diff>